<commit_message>
answer all questions and remove list version of fibonacci
</commit_message>
<xml_diff>
--- a/eNote/answers_eNote.docx
+++ b/eNote/answers_eNote.docx
@@ -65,8 +65,290 @@
         </w:rPr>
         <w:t>data.</w:t>
       </w:r>
+    </w:p>
+    <w:p>
+      <w:pPr>
+        <w:ind w:left="720"/>
+        <w:rPr>
+          <w:lang w:val="en-US"/>
+        </w:rPr>
+      </w:pPr>
+      <w:r>
+        <w:rPr>
+          <w:b/>
+          <w:bCs/>
+          <w:lang w:val="en-US"/>
+        </w:rPr>
+        <w:t xml:space="preserve">‘List’ </w:t>
+      </w:r>
+      <w:r>
+        <w:rPr>
+          <w:lang w:val="en-US"/>
+        </w:rPr>
+        <w:t xml:space="preserve">can have multiple copy of same data </w:t>
+      </w:r>
+    </w:p>
+    <w:p>
+      <w:pPr>
+        <w:pStyle w:val="ListParagraph"/>
+        <w:numPr>
+          <w:ilvl w:val="0"/>
+          <w:numId w:val="1"/>
+        </w:numPr>
+        <w:rPr>
+          <w:lang w:val="en-US"/>
+        </w:rPr>
+      </w:pPr>
+      <w:r>
+        <w:rPr>
+          <w:lang w:val="en-US"/>
+        </w:rPr>
+        <w:t>What ways of achieving concurrency do you know? What are the limitations of those ways?</w:t>
+      </w:r>
+    </w:p>
+    <w:p>
+      <w:pPr>
+        <w:pStyle w:val="ListParagraph"/>
+        <w:rPr>
+          <w:lang w:val="en-US"/>
+        </w:rPr>
+      </w:pPr>
+    </w:p>
+    <w:p>
+      <w:pPr>
+        <w:pStyle w:val="ListParagraph"/>
+        <w:rPr>
+          <w:lang w:val="en-US"/>
+        </w:rPr>
+      </w:pPr>
+      <w:r>
+        <w:rPr>
+          <w:lang w:val="en-US"/>
+        </w:rPr>
+        <w:t xml:space="preserve">I am familiar with </w:t>
+      </w:r>
+      <w:r>
+        <w:rPr>
+          <w:lang w:val="en-US"/>
+        </w:rPr>
+        <w:t>‘</w:t>
+      </w:r>
+      <w:r>
+        <w:rPr>
+          <w:b/>
+          <w:bCs/>
+          <w:lang w:val="en-US"/>
+        </w:rPr>
+        <w:t>multithreading</w:t>
+      </w:r>
+      <w:r>
+        <w:rPr>
+          <w:lang w:val="en-US"/>
+        </w:rPr>
+        <w:t>’ to achieve concurrency.</w:t>
+      </w:r>
+      <w:r>
+        <w:rPr>
+          <w:lang w:val="en-US"/>
+        </w:rPr>
+        <w:t xml:space="preserve"> </w:t>
+      </w:r>
+      <w:r>
+        <w:rPr>
+          <w:lang w:val="en-US"/>
+        </w:rPr>
+        <w:t xml:space="preserve">More specifically </w:t>
+      </w:r>
+      <w:r>
+        <w:rPr>
+          <w:lang w:val="en-US"/>
+        </w:rPr>
+        <w:t>‘</w:t>
+      </w:r>
+      <w:proofErr w:type="spellStart"/>
+      <w:r>
+        <w:rPr>
+          <w:lang w:val="en-US"/>
+        </w:rPr>
+        <w:t>Pthreads</w:t>
+      </w:r>
+      <w:proofErr w:type="spellEnd"/>
+      <w:r>
+        <w:rPr>
+          <w:lang w:val="en-US"/>
+        </w:rPr>
+        <w:t xml:space="preserve">’ and ‘OpenMP’ in </w:t>
+      </w:r>
+      <w:r>
+        <w:rPr>
+          <w:lang w:val="en-US"/>
+        </w:rPr>
+        <w:t>C language</w:t>
+      </w:r>
+      <w:r>
+        <w:rPr>
+          <w:lang w:val="en-US"/>
+        </w:rPr>
+        <w:t>.</w:t>
+      </w:r>
+    </w:p>
+    <w:p>
+      <w:pPr>
+        <w:ind w:left="720"/>
+        <w:rPr>
+          <w:lang w:val="en-US"/>
+        </w:rPr>
+      </w:pPr>
+      <w:r>
+        <w:rPr>
+          <w:lang w:val="en-US"/>
+        </w:rPr>
+        <w:t>Depending on the application, synchronization may result in a complex</w:t>
+      </w:r>
+      <w:r>
+        <w:rPr>
+          <w:lang w:val="en-US"/>
+        </w:rPr>
+        <w:t xml:space="preserve"> </w:t>
+      </w:r>
+      <w:r>
+        <w:rPr>
+          <w:lang w:val="en-US"/>
+        </w:rPr>
+        <w:t>interaction of threads which might cause problems.</w:t>
+      </w:r>
+    </w:p>
+    <w:p>
+      <w:pPr>
+        <w:pStyle w:val="ListParagraph"/>
+        <w:numPr>
+          <w:ilvl w:val="0"/>
+          <w:numId w:val="2"/>
+        </w:numPr>
+        <w:rPr>
+          <w:lang w:val="en-US"/>
+        </w:rPr>
+      </w:pPr>
+      <w:r>
+        <w:rPr>
+          <w:lang w:val="en-US"/>
+        </w:rPr>
+        <w:t>Deadlocks</w:t>
+      </w:r>
+    </w:p>
+    <w:p>
+      <w:pPr>
+        <w:pStyle w:val="ListParagraph"/>
+        <w:numPr>
+          <w:ilvl w:val="0"/>
+          <w:numId w:val="2"/>
+        </w:numPr>
+        <w:rPr>
+          <w:lang w:val="en-US"/>
+        </w:rPr>
+      </w:pPr>
+      <w:r>
+        <w:rPr>
+          <w:lang w:val="en-US"/>
+        </w:rPr>
+        <w:t>Memory access latencies and cache effects</w:t>
+      </w:r>
+    </w:p>
+    <w:p>
+      <w:pPr>
+        <w:pStyle w:val="ListParagraph"/>
+        <w:rPr>
+          <w:lang w:val="en-US"/>
+        </w:rPr>
+      </w:pPr>
+      <w:r>
+        <w:rPr>
+          <w:lang w:val="en-US"/>
+        </w:rPr>
+        <w:t xml:space="preserve"> </w:t>
+      </w:r>
+    </w:p>
+    <w:p>
+      <w:pPr>
+        <w:pStyle w:val="ListParagraph"/>
+        <w:numPr>
+          <w:ilvl w:val="0"/>
+          <w:numId w:val="1"/>
+        </w:numPr>
+        <w:rPr>
+          <w:lang w:val="en-US"/>
+        </w:rPr>
+      </w:pPr>
+      <w:r>
+        <w:rPr>
+          <w:lang w:val="en-US"/>
+        </w:rPr>
+        <w:t xml:space="preserve">What is the </w:t>
+      </w:r>
+      <w:r>
+        <w:rPr>
+          <w:lang w:val="en-US"/>
+        </w:rPr>
+        <w:t>worst-case</w:t>
+      </w:r>
+      <w:r>
+        <w:rPr>
+          <w:lang w:val="en-US"/>
+        </w:rPr>
+        <w:t xml:space="preserve"> time complexity of a quick sort?</w:t>
+      </w:r>
+    </w:p>
+    <w:p>
+      <w:pPr>
+        <w:ind w:left="720"/>
+        <w:rPr>
+          <w:lang w:val="en-US"/>
+        </w:rPr>
+      </w:pPr>
+      <w:r>
+        <w:rPr>
+          <w:lang w:val="en-US"/>
+        </w:rPr>
+        <w:t>The worst case run ti</w:t>
+      </w:r>
+      <w:r>
+        <w:rPr>
+          <w:lang w:val="en-US"/>
+        </w:rPr>
+        <w:t>me comple</w:t>
+      </w:r>
       <w:bookmarkStart w:id="0" w:name="_GoBack"/>
       <w:bookmarkEnd w:id="0"/>
+      <w:r>
+        <w:rPr>
+          <w:lang w:val="en-US"/>
+        </w:rPr>
+        <w:t xml:space="preserve">xity of quick sort is </w:t>
+      </w:r>
+      <w:r>
+        <w:rPr>
+          <w:lang w:val="en-US"/>
+        </w:rPr>
+        <w:t>O(N^2)</w:t>
+      </w:r>
+    </w:p>
+    <w:p>
+      <w:pPr>
+        <w:pStyle w:val="ListParagraph"/>
+        <w:numPr>
+          <w:ilvl w:val="0"/>
+          <w:numId w:val="1"/>
+        </w:numPr>
+        <w:rPr>
+          <w:lang w:val="en-US"/>
+        </w:rPr>
+      </w:pPr>
+      <w:r>
+        <w:rPr>
+          <w:lang w:val="en-US"/>
+        </w:rPr>
+        <w:t>What is an eigenvalue and an eigenvector?</w:t>
+      </w:r>
     </w:p>
     <w:p>
       <w:pPr>
@@ -81,14 +363,146 @@
           <w:bCs/>
           <w:lang w:val="en-US"/>
         </w:rPr>
-        <w:t xml:space="preserve">‘List’ </w:t>
-      </w:r>
-      <w:r>
-        <w:rPr>
-          <w:lang w:val="en-US"/>
-        </w:rPr>
-        <w:t xml:space="preserve">can have multiple copy of same data </w:t>
-      </w:r>
+        <w:t>Eigenvector</w:t>
+      </w:r>
+      <w:r>
+        <w:rPr>
+          <w:lang w:val="en-US"/>
+        </w:rPr>
+        <w:t xml:space="preserve">: </w:t>
+      </w:r>
+      <w:r>
+        <w:t>when</w:t>
+      </w:r>
+      <w:r>
+        <w:rPr>
+          <w:lang w:val="en-US"/>
+        </w:rPr>
+        <w:t xml:space="preserve"> a vector is</w:t>
+      </w:r>
+      <w:r>
+        <w:t xml:space="preserve"> transformed using the matrix results in a scaling of the original vector</w:t>
+      </w:r>
+      <w:r>
+        <w:rPr>
+          <w:lang w:val="en-US"/>
+        </w:rPr>
+        <w:t xml:space="preserve"> then the given vector is eigenvector.</w:t>
+      </w:r>
+      <w:r>
+        <w:rPr>
+          <w:lang w:val="en-US"/>
+        </w:rPr>
+        <w:t xml:space="preserve"> </w:t>
+      </w:r>
+      <w:r>
+        <w:rPr>
+          <w:lang w:val="en-US"/>
+        </w:rPr>
+        <w:t xml:space="preserve">The vector is scaled by some constant factor. </w:t>
+      </w:r>
+    </w:p>
+    <w:p>
+      <w:pPr>
+        <w:ind w:left="720"/>
+      </w:pPr>
+      <w:r>
+        <w:rPr>
+          <w:b/>
+          <w:bCs/>
+          <w:lang w:val="en-US"/>
+        </w:rPr>
+        <w:t>Eigenvalue</w:t>
+      </w:r>
+      <w:r>
+        <w:rPr>
+          <w:lang w:val="en-US"/>
+        </w:rPr>
+        <w:t xml:space="preserve">: </w:t>
+      </w:r>
+      <w:r>
+        <w:t>The scale factor is called the eigenvalue corresponding to the eigenvector.</w:t>
+      </w:r>
+    </w:p>
+    <w:p>
+      <w:pPr>
+        <w:ind w:left="720"/>
+        <w:rPr>
+          <w:lang w:val="en-US"/>
+        </w:rPr>
+      </w:pPr>
+      <w:r>
+        <w:rPr>
+          <w:lang w:val="en-US"/>
+        </w:rPr>
+        <w:t xml:space="preserve">Consider a matrix ‘A’ and vector </w:t>
+      </w:r>
+      <w:r>
+        <w:rPr>
+          <w:lang w:val="en-US"/>
+        </w:rPr>
+        <w:t>‘</w:t>
+      </w:r>
+      <w:r>
+        <w:rPr>
+          <w:lang w:val="en-US"/>
+        </w:rPr>
+        <w:t>v</w:t>
+      </w:r>
+      <w:r>
+        <w:rPr>
+          <w:lang w:val="en-US"/>
+        </w:rPr>
+        <w:t>’ and eigenvalue ‘</w:t>
+      </w:r>
+      <m:oMath>
+        <m:r>
+          <w:rPr>
+            <w:rFonts w:ascii="Cambria Math" w:hAnsi="Cambria Math"/>
+            <w:lang w:val="en-US"/>
+          </w:rPr>
+          <m:t>λ</m:t>
+        </m:r>
+      </m:oMath>
+      <w:r>
+        <w:rPr>
+          <w:lang w:val="en-US"/>
+        </w:rPr>
+        <w:t>’ then the relation between them is given by</w:t>
+      </w:r>
+    </w:p>
+    <w:p>
+      <w:pPr>
+        <w:ind w:left="720"/>
+        <w:rPr>
+          <w:lang w:val="en-US"/>
+        </w:rPr>
+      </w:pPr>
+      <m:oMathPara>
+        <m:oMath>
+          <m:r>
+            <w:rPr>
+              <w:rFonts w:ascii="Cambria Math" w:hAnsi="Cambria Math"/>
+              <w:lang w:val="en-US"/>
+            </w:rPr>
+            <m:t>A</m:t>
+          </m:r>
+          <m:r>
+            <w:rPr>
+              <w:rFonts w:ascii="Cambria Math" w:hAnsi="Cambria Math"/>
+              <w:lang w:val="en-US"/>
+            </w:rPr>
+            <m:t>v = λ</m:t>
+          </m:r>
+          <m:r>
+            <w:rPr>
+              <w:rFonts w:ascii="Cambria Math" w:hAnsi="Cambria Math"/>
+              <w:lang w:val="en-US"/>
+            </w:rPr>
+            <m:t>v</m:t>
+          </m:r>
+        </m:oMath>
+      </m:oMathPara>
     </w:p>
     <w:sectPr>
       <w:pgSz w:w="11906" w:h="16838"/>
@@ -188,8 +602,124 @@
       </w:pPr>
     </w:lvl>
   </w:abstractNum>
+  <w:abstractNum w:abstractNumId="1" w15:restartNumberingAfterBreak="0">
+    <w:nsid w:val="64903A80"/>
+    <w:multiLevelType w:val="hybridMultilevel"/>
+    <w:tmpl w:val="18F6E746"/>
+    <w:lvl w:ilvl="0" w:tplc="20000001">
+      <w:start w:val="1"/>
+      <w:numFmt w:val="bullet"/>
+      <w:lvlText w:val=""/>
+      <w:lvlJc w:val="left"/>
+      <w:pPr>
+        <w:ind w:left="1485" w:hanging="360"/>
+      </w:pPr>
+      <w:rPr>
+        <w:rFonts w:ascii="Symbol" w:hAnsi="Symbol" w:hint="default"/>
+      </w:rPr>
+    </w:lvl>
+    <w:lvl w:ilvl="1" w:tplc="20000003" w:tentative="1">
+      <w:start w:val="1"/>
+      <w:numFmt w:val="bullet"/>
+      <w:lvlText w:val="o"/>
+      <w:lvlJc w:val="left"/>
+      <w:pPr>
+        <w:ind w:left="2205" w:hanging="360"/>
+      </w:pPr>
+      <w:rPr>
+        <w:rFonts w:ascii="Courier New" w:hAnsi="Courier New" w:cs="Courier New" w:hint="default"/>
+      </w:rPr>
+    </w:lvl>
+    <w:lvl w:ilvl="2" w:tplc="20000005" w:tentative="1">
+      <w:start w:val="1"/>
+      <w:numFmt w:val="bullet"/>
+      <w:lvlText w:val=""/>
+      <w:lvlJc w:val="left"/>
+      <w:pPr>
+        <w:ind w:left="2925" w:hanging="360"/>
+      </w:pPr>
+      <w:rPr>
+        <w:rFonts w:ascii="Wingdings" w:hAnsi="Wingdings" w:hint="default"/>
+      </w:rPr>
+    </w:lvl>
+    <w:lvl w:ilvl="3" w:tplc="20000001" w:tentative="1">
+      <w:start w:val="1"/>
+      <w:numFmt w:val="bullet"/>
+      <w:lvlText w:val=""/>
+      <w:lvlJc w:val="left"/>
+      <w:pPr>
+        <w:ind w:left="3645" w:hanging="360"/>
+      </w:pPr>
+      <w:rPr>
+        <w:rFonts w:ascii="Symbol" w:hAnsi="Symbol" w:hint="default"/>
+      </w:rPr>
+    </w:lvl>
+    <w:lvl w:ilvl="4" w:tplc="20000003" w:tentative="1">
+      <w:start w:val="1"/>
+      <w:numFmt w:val="bullet"/>
+      <w:lvlText w:val="o"/>
+      <w:lvlJc w:val="left"/>
+      <w:pPr>
+        <w:ind w:left="4365" w:hanging="360"/>
+      </w:pPr>
+      <w:rPr>
+        <w:rFonts w:ascii="Courier New" w:hAnsi="Courier New" w:cs="Courier New" w:hint="default"/>
+      </w:rPr>
+    </w:lvl>
+    <w:lvl w:ilvl="5" w:tplc="20000005" w:tentative="1">
+      <w:start w:val="1"/>
+      <w:numFmt w:val="bullet"/>
+      <w:lvlText w:val=""/>
+      <w:lvlJc w:val="left"/>
+      <w:pPr>
+        <w:ind w:left="5085" w:hanging="360"/>
+      </w:pPr>
+      <w:rPr>
+        <w:rFonts w:ascii="Wingdings" w:hAnsi="Wingdings" w:hint="default"/>
+      </w:rPr>
+    </w:lvl>
+    <w:lvl w:ilvl="6" w:tplc="20000001" w:tentative="1">
+      <w:start w:val="1"/>
+      <w:numFmt w:val="bullet"/>
+      <w:lvlText w:val=""/>
+      <w:lvlJc w:val="left"/>
+      <w:pPr>
+        <w:ind w:left="5805" w:hanging="360"/>
+      </w:pPr>
+      <w:rPr>
+        <w:rFonts w:ascii="Symbol" w:hAnsi="Symbol" w:hint="default"/>
+      </w:rPr>
+    </w:lvl>
+    <w:lvl w:ilvl="7" w:tplc="20000003" w:tentative="1">
+      <w:start w:val="1"/>
+      <w:numFmt w:val="bullet"/>
+      <w:lvlText w:val="o"/>
+      <w:lvlJc w:val="left"/>
+      <w:pPr>
+        <w:ind w:left="6525" w:hanging="360"/>
+      </w:pPr>
+      <w:rPr>
+        <w:rFonts w:ascii="Courier New" w:hAnsi="Courier New" w:cs="Courier New" w:hint="default"/>
+      </w:rPr>
+    </w:lvl>
+    <w:lvl w:ilvl="8" w:tplc="20000005" w:tentative="1">
+      <w:start w:val="1"/>
+      <w:numFmt w:val="bullet"/>
+      <w:lvlText w:val=""/>
+      <w:lvlJc w:val="left"/>
+      <w:pPr>
+        <w:ind w:left="7245" w:hanging="360"/>
+      </w:pPr>
+      <w:rPr>
+        <w:rFonts w:ascii="Wingdings" w:hAnsi="Wingdings" w:hint="default"/>
+      </w:rPr>
+    </w:lvl>
+  </w:abstractNum>
   <w:num w:numId="1">
     <w:abstractNumId w:val="0"/>
+  </w:num>
+  <w:num w:numId="2">
+    <w:abstractNumId w:val="1"/>
   </w:num>
 </w:numbering>
 </file>
@@ -317,6 +847,7 @@
     <w:lsdException w:name="HTML Sample" w:semiHidden="1" w:unhideWhenUsed="1"/>
     <w:lsdException w:name="HTML Typewriter" w:semiHidden="1" w:unhideWhenUsed="1"/>
     <w:lsdException w:name="HTML Variable" w:semiHidden="1" w:unhideWhenUsed="1"/>
+    <w:lsdException w:name="Normal Table" w:semiHidden="1" w:unhideWhenUsed="1"/>
     <w:lsdException w:name="annotation subject" w:semiHidden="1" w:unhideWhenUsed="1"/>
     <w:lsdException w:name="No List" w:semiHidden="1" w:unhideWhenUsed="1"/>
     <w:lsdException w:name="Outline List 1" w:semiHidden="1" w:unhideWhenUsed="1"/>
@@ -363,8 +894,10 @@
     <w:lsdException w:name="Table Subtle 2" w:semiHidden="1" w:unhideWhenUsed="1"/>
     <w:lsdException w:name="Table Web 1" w:semiHidden="1" w:unhideWhenUsed="1"/>
     <w:lsdException w:name="Table Web 2" w:semiHidden="1" w:unhideWhenUsed="1"/>
+    <w:lsdException w:name="Table Web 3" w:semiHidden="1" w:unhideWhenUsed="1"/>
     <w:lsdException w:name="Balloon Text" w:semiHidden="1" w:unhideWhenUsed="1"/>
     <w:lsdException w:name="Table Grid" w:uiPriority="39"/>
+    <w:lsdException w:name="Table Theme" w:semiHidden="1" w:unhideWhenUsed="1"/>
     <w:lsdException w:name="Placeholder Text" w:semiHidden="1"/>
     <w:lsdException w:name="No Spacing" w:uiPriority="1" w:qFormat="1"/>
     <w:lsdException w:name="Light Shading" w:uiPriority="60"/>
@@ -627,6 +1160,16 @@
       <w:ind w:left="720"/>
       <w:contextualSpacing/>
     </w:pPr>
+  </w:style>
+  <w:style w:type="character" w:styleId="PlaceholderText">
+    <w:name w:val="Placeholder Text"/>
+    <w:basedOn w:val="DefaultParagraphFont"/>
+    <w:uiPriority w:val="99"/>
+    <w:semiHidden/>
+    <w:rsid w:val="005B0ACF"/>
+    <w:rPr>
+      <w:color w:val="808080"/>
+    </w:rPr>
   </w:style>
 </w:styles>
 </file>
@@ -931,7 +1474,7 @@
 </file>
 
 <file path=customXml/itemProps1.xml><?xml version="1.0" encoding="utf-8"?>
-<ds:datastoreItem xmlns:ds="http://schemas.openxmlformats.org/officeDocument/2006/customXml" ds:itemID="{6BB9642F-DEAC-4913-94B1-B68B1FB483E7}">
+<ds:datastoreItem xmlns:ds="http://schemas.openxmlformats.org/officeDocument/2006/customXml" ds:itemID="{D87014FF-7EE4-47C9-9AB4-889E09EB78F6}">
   <ds:schemaRefs>
     <ds:schemaRef ds:uri="http://schemas.openxmlformats.org/officeDocument/2006/bibliography"/>
   </ds:schemaRefs>

</xml_diff>

<commit_message>
file from original folder
</commit_message>
<xml_diff>
--- a/eNote/answers_eNote.docx
+++ b/eNote/answers_eNote.docx
@@ -514,24 +514,8 @@
         </w:rPr>
         <w:t>’</w:t>
       </w:r>
-      <w:r>
-        <w:rPr>
-          <w:lang w:val="en-US"/>
-        </w:rPr>
-        <w:t>, e.g.</w:t>
-      </w:r>
-      <w:r>
-        <w:rPr>
-          <w:lang w:val="en-US"/>
-        </w:rPr>
-        <w:t xml:space="preserve"> </w:t>
-      </w:r>
-      <w:r>
-        <w:rPr>
-          <w:lang w:val="en-US"/>
-        </w:rPr>
-        <w:t>‘Pthreads’ and ‘OpenMP’</w:t>
-      </w:r>
+      <w:bookmarkStart w:id="0" w:name="_GoBack"/>
+      <w:bookmarkEnd w:id="0"/>
       <w:r>
         <w:rPr>
           <w:lang w:val="en-US"/>
@@ -628,6 +612,24 @@
     <w:p>
       <w:pPr>
         <w:pStyle w:val="ListParagraph"/>
+        <w:numPr>
+          <w:ilvl w:val="0"/>
+          <w:numId w:val="2"/>
+        </w:numPr>
+        <w:rPr>
+          <w:lang w:val="en-US"/>
+        </w:rPr>
+      </w:pPr>
+      <w:r>
+        <w:rPr>
+          <w:lang w:val="en-US"/>
+        </w:rPr>
+        <w:t>Thread starvation</w:t>
+      </w:r>
+    </w:p>
+    <w:p>
+      <w:pPr>
+        <w:pStyle w:val="ListParagraph"/>
         <w:rPr>
           <w:lang w:val="en-US"/>
         </w:rPr>
@@ -764,8 +766,6 @@
         </w:rPr>
         <w:t>a random</w:t>
       </w:r>
-      <w:bookmarkStart w:id="0" w:name="_GoBack"/>
-      <w:bookmarkEnd w:id="0"/>
       <w:r>
         <w:rPr>
           <w:lang w:val="en-US"/>
@@ -2063,7 +2063,7 @@
 </file>
 
 <file path=customXml/itemProps1.xml><?xml version="1.0" encoding="utf-8"?>
-<ds:datastoreItem xmlns:ds="http://schemas.openxmlformats.org/officeDocument/2006/customXml" ds:itemID="{0956F658-1F54-4552-8016-BF273A1EE204}">
+<ds:datastoreItem xmlns:ds="http://schemas.openxmlformats.org/officeDocument/2006/customXml" ds:itemID="{D8E3BA62-0A48-4F9C-AD30-D785FC94025C}">
   <ds:schemaRefs>
     <ds:schemaRef ds:uri="http://schemas.openxmlformats.org/officeDocument/2006/bibliography"/>
   </ds:schemaRefs>

</xml_diff>